<commit_message>
new feature: image slide show function
</commit_message>
<xml_diff>
--- a/docs/Testing/7.1 - 7.7 testing report.docx
+++ b/docs/Testing/7.1 - 7.7 testing report.docx
@@ -230,6 +230,604 @@
       </w:pPr>
       <w:r>
         <w:rPr>
+          <w:noProof/>
+        </w:rPr>
+        <w:drawing>
+          <wp:inline distT="0" distB="0" distL="0" distR="0" wp14:anchorId="356F8B23" wp14:editId="5B43E61D">
+            <wp:extent cx="2766060" cy="1470042"/>
+            <wp:effectExtent l="0" t="0" r="0" b="0"/>
+            <wp:docPr id="1255300973" name="Picture 1"/>
+            <wp:cNvGraphicFramePr>
+              <a:graphicFrameLocks xmlns:a="http://schemas.openxmlformats.org/drawingml/2006/main" noChangeAspect="1"/>
+            </wp:cNvGraphicFramePr>
+            <a:graphic xmlns:a="http://schemas.openxmlformats.org/drawingml/2006/main">
+              <a:graphicData uri="http://schemas.openxmlformats.org/drawingml/2006/picture">
+                <pic:pic xmlns:pic="http://schemas.openxmlformats.org/drawingml/2006/picture">
+                  <pic:nvPicPr>
+                    <pic:cNvPr id="1255300973" name=""/>
+                    <pic:cNvPicPr/>
+                  </pic:nvPicPr>
+                  <pic:blipFill>
+                    <a:blip r:embed="rId6"/>
+                    <a:stretch>
+                      <a:fillRect/>
+                    </a:stretch>
+                  </pic:blipFill>
+                  <pic:spPr>
+                    <a:xfrm>
+                      <a:off x="0" y="0"/>
+                      <a:ext cx="2776445" cy="1475561"/>
+                    </a:xfrm>
+                    <a:prstGeom prst="rect">
+                      <a:avLst/>
+                    </a:prstGeom>
+                  </pic:spPr>
+                </pic:pic>
+              </a:graphicData>
+            </a:graphic>
+          </wp:inline>
+        </w:drawing>
+      </w:r>
+      <w:r>
+        <w:rPr>
+          <w:noProof/>
+        </w:rPr>
+        <w:drawing>
+          <wp:inline distT="0" distB="0" distL="0" distR="0" wp14:anchorId="7D16EBEF" wp14:editId="73BAED02">
+            <wp:extent cx="3140964" cy="977525"/>
+            <wp:effectExtent l="0" t="0" r="2540" b="0"/>
+            <wp:docPr id="1196559941" name="Picture 1"/>
+            <wp:cNvGraphicFramePr>
+              <a:graphicFrameLocks xmlns:a="http://schemas.openxmlformats.org/drawingml/2006/main" noChangeAspect="1"/>
+            </wp:cNvGraphicFramePr>
+            <a:graphic xmlns:a="http://schemas.openxmlformats.org/drawingml/2006/main">
+              <a:graphicData uri="http://schemas.openxmlformats.org/drawingml/2006/picture">
+                <pic:pic xmlns:pic="http://schemas.openxmlformats.org/drawingml/2006/picture">
+                  <pic:nvPicPr>
+                    <pic:cNvPr id="1196559941" name=""/>
+                    <pic:cNvPicPr/>
+                  </pic:nvPicPr>
+                  <pic:blipFill>
+                    <a:blip r:embed="rId7"/>
+                    <a:stretch>
+                      <a:fillRect/>
+                    </a:stretch>
+                  </pic:blipFill>
+                  <pic:spPr>
+                    <a:xfrm>
+                      <a:off x="0" y="0"/>
+                      <a:ext cx="3199485" cy="995738"/>
+                    </a:xfrm>
+                    <a:prstGeom prst="rect">
+                      <a:avLst/>
+                    </a:prstGeom>
+                  </pic:spPr>
+                </pic:pic>
+              </a:graphicData>
+            </a:graphic>
+          </wp:inline>
+        </w:drawing>
+      </w:r>
+    </w:p>
+    <w:p>
+      <w:pPr>
+        <w:rPr>
+          <w:sz w:val="28"/>
+          <w:szCs w:val="28"/>
+        </w:rPr>
+      </w:pPr>
+    </w:p>
+    <w:p>
+      <w:pPr>
+        <w:rPr>
+          <w:sz w:val="28"/>
+          <w:szCs w:val="28"/>
+        </w:rPr>
+      </w:pPr>
+      <w:r>
+        <w:rPr>
+          <w:noProof/>
+        </w:rPr>
+        <w:drawing>
+          <wp:inline distT="0" distB="0" distL="0" distR="0" wp14:anchorId="268A5BE4" wp14:editId="14E643E2">
+            <wp:extent cx="3250692" cy="942562"/>
+            <wp:effectExtent l="0" t="0" r="6985" b="0"/>
+            <wp:docPr id="2072659384" name="Picture 1"/>
+            <wp:cNvGraphicFramePr>
+              <a:graphicFrameLocks xmlns:a="http://schemas.openxmlformats.org/drawingml/2006/main" noChangeAspect="1"/>
+            </wp:cNvGraphicFramePr>
+            <a:graphic xmlns:a="http://schemas.openxmlformats.org/drawingml/2006/main">
+              <a:graphicData uri="http://schemas.openxmlformats.org/drawingml/2006/picture">
+                <pic:pic xmlns:pic="http://schemas.openxmlformats.org/drawingml/2006/picture">
+                  <pic:nvPicPr>
+                    <pic:cNvPr id="2072659384" name=""/>
+                    <pic:cNvPicPr/>
+                  </pic:nvPicPr>
+                  <pic:blipFill>
+                    <a:blip r:embed="rId8"/>
+                    <a:stretch>
+                      <a:fillRect/>
+                    </a:stretch>
+                  </pic:blipFill>
+                  <pic:spPr>
+                    <a:xfrm>
+                      <a:off x="0" y="0"/>
+                      <a:ext cx="3266122" cy="947036"/>
+                    </a:xfrm>
+                    <a:prstGeom prst="rect">
+                      <a:avLst/>
+                    </a:prstGeom>
+                  </pic:spPr>
+                </pic:pic>
+              </a:graphicData>
+            </a:graphic>
+          </wp:inline>
+        </w:drawing>
+      </w:r>
+    </w:p>
+    <w:p>
+      <w:pPr>
+        <w:rPr>
+          <w:sz w:val="28"/>
+          <w:szCs w:val="28"/>
+        </w:rPr>
+      </w:pPr>
+      <w:r>
+        <w:rPr>
+          <w:noProof/>
+        </w:rPr>
+        <w:drawing>
+          <wp:inline distT="0" distB="0" distL="0" distR="0" wp14:anchorId="5C8F0B84" wp14:editId="169376F8">
+            <wp:extent cx="2918978" cy="1252728"/>
+            <wp:effectExtent l="0" t="0" r="0" b="5080"/>
+            <wp:docPr id="708915529" name="Picture 1" descr="A screenshot of a computer&#10;&#10;Description automatically generated"/>
+            <wp:cNvGraphicFramePr>
+              <a:graphicFrameLocks xmlns:a="http://schemas.openxmlformats.org/drawingml/2006/main" noChangeAspect="1"/>
+            </wp:cNvGraphicFramePr>
+            <a:graphic xmlns:a="http://schemas.openxmlformats.org/drawingml/2006/main">
+              <a:graphicData uri="http://schemas.openxmlformats.org/drawingml/2006/picture">
+                <pic:pic xmlns:pic="http://schemas.openxmlformats.org/drawingml/2006/picture">
+                  <pic:nvPicPr>
+                    <pic:cNvPr id="708915529" name="Picture 1" descr="A screenshot of a computer&#10;&#10;Description automatically generated"/>
+                    <pic:cNvPicPr/>
+                  </pic:nvPicPr>
+                  <pic:blipFill>
+                    <a:blip r:embed="rId9"/>
+                    <a:stretch>
+                      <a:fillRect/>
+                    </a:stretch>
+                  </pic:blipFill>
+                  <pic:spPr>
+                    <a:xfrm>
+                      <a:off x="0" y="0"/>
+                      <a:ext cx="2933489" cy="1258956"/>
+                    </a:xfrm>
+                    <a:prstGeom prst="rect">
+                      <a:avLst/>
+                    </a:prstGeom>
+                  </pic:spPr>
+                </pic:pic>
+              </a:graphicData>
+            </a:graphic>
+          </wp:inline>
+        </w:drawing>
+      </w:r>
+      <w:r>
+        <w:rPr>
+          <w:noProof/>
+        </w:rPr>
+        <w:drawing>
+          <wp:inline distT="0" distB="0" distL="0" distR="0" wp14:anchorId="46193229" wp14:editId="3E234C17">
+            <wp:extent cx="2976372" cy="737097"/>
+            <wp:effectExtent l="0" t="0" r="0" b="6350"/>
+            <wp:docPr id="326235036" name="Picture 1"/>
+            <wp:cNvGraphicFramePr>
+              <a:graphicFrameLocks xmlns:a="http://schemas.openxmlformats.org/drawingml/2006/main" noChangeAspect="1"/>
+            </wp:cNvGraphicFramePr>
+            <a:graphic xmlns:a="http://schemas.openxmlformats.org/drawingml/2006/main">
+              <a:graphicData uri="http://schemas.openxmlformats.org/drawingml/2006/picture">
+                <pic:pic xmlns:pic="http://schemas.openxmlformats.org/drawingml/2006/picture">
+                  <pic:nvPicPr>
+                    <pic:cNvPr id="326235036" name=""/>
+                    <pic:cNvPicPr/>
+                  </pic:nvPicPr>
+                  <pic:blipFill>
+                    <a:blip r:embed="rId10"/>
+                    <a:stretch>
+                      <a:fillRect/>
+                    </a:stretch>
+                  </pic:blipFill>
+                  <pic:spPr>
+                    <a:xfrm>
+                      <a:off x="0" y="0"/>
+                      <a:ext cx="2998418" cy="742557"/>
+                    </a:xfrm>
+                    <a:prstGeom prst="rect">
+                      <a:avLst/>
+                    </a:prstGeom>
+                  </pic:spPr>
+                </pic:pic>
+              </a:graphicData>
+            </a:graphic>
+          </wp:inline>
+        </w:drawing>
+      </w:r>
+    </w:p>
+    <w:p>
+      <w:pPr>
+        <w:rPr>
+          <w:sz w:val="28"/>
+          <w:szCs w:val="28"/>
+        </w:rPr>
+      </w:pPr>
+      <w:r>
+        <w:rPr>
+          <w:noProof/>
+        </w:rPr>
+        <w:lastRenderedPageBreak/>
+        <w:drawing>
+          <wp:inline distT="0" distB="0" distL="0" distR="0" wp14:anchorId="640A6FEC" wp14:editId="5B0925FD">
+            <wp:extent cx="2519172" cy="840801"/>
+            <wp:effectExtent l="0" t="0" r="0" b="0"/>
+            <wp:docPr id="1799302144" name="Picture 1"/>
+            <wp:cNvGraphicFramePr>
+              <a:graphicFrameLocks xmlns:a="http://schemas.openxmlformats.org/drawingml/2006/main" noChangeAspect="1"/>
+            </wp:cNvGraphicFramePr>
+            <a:graphic xmlns:a="http://schemas.openxmlformats.org/drawingml/2006/main">
+              <a:graphicData uri="http://schemas.openxmlformats.org/drawingml/2006/picture">
+                <pic:pic xmlns:pic="http://schemas.openxmlformats.org/drawingml/2006/picture">
+                  <pic:nvPicPr>
+                    <pic:cNvPr id="1799302144" name=""/>
+                    <pic:cNvPicPr/>
+                  </pic:nvPicPr>
+                  <pic:blipFill>
+                    <a:blip r:embed="rId11"/>
+                    <a:stretch>
+                      <a:fillRect/>
+                    </a:stretch>
+                  </pic:blipFill>
+                  <pic:spPr>
+                    <a:xfrm>
+                      <a:off x="0" y="0"/>
+                      <a:ext cx="2541552" cy="848271"/>
+                    </a:xfrm>
+                    <a:prstGeom prst="rect">
+                      <a:avLst/>
+                    </a:prstGeom>
+                  </pic:spPr>
+                </pic:pic>
+              </a:graphicData>
+            </a:graphic>
+          </wp:inline>
+        </w:drawing>
+      </w:r>
+      <w:r>
+        <w:rPr>
+          <w:noProof/>
+        </w:rPr>
+        <w:drawing>
+          <wp:inline distT="0" distB="0" distL="0" distR="0" wp14:anchorId="4ADEB3A3" wp14:editId="60A8BA98">
+            <wp:extent cx="3104388" cy="1020866"/>
+            <wp:effectExtent l="0" t="0" r="1270" b="8255"/>
+            <wp:docPr id="758240024" name="Picture 1"/>
+            <wp:cNvGraphicFramePr>
+              <a:graphicFrameLocks xmlns:a="http://schemas.openxmlformats.org/drawingml/2006/main" noChangeAspect="1"/>
+            </wp:cNvGraphicFramePr>
+            <a:graphic xmlns:a="http://schemas.openxmlformats.org/drawingml/2006/main">
+              <a:graphicData uri="http://schemas.openxmlformats.org/drawingml/2006/picture">
+                <pic:pic xmlns:pic="http://schemas.openxmlformats.org/drawingml/2006/picture">
+                  <pic:nvPicPr>
+                    <pic:cNvPr id="758240024" name=""/>
+                    <pic:cNvPicPr/>
+                  </pic:nvPicPr>
+                  <pic:blipFill>
+                    <a:blip r:embed="rId12"/>
+                    <a:stretch>
+                      <a:fillRect/>
+                    </a:stretch>
+                  </pic:blipFill>
+                  <pic:spPr>
+                    <a:xfrm>
+                      <a:off x="0" y="0"/>
+                      <a:ext cx="3122881" cy="1026948"/>
+                    </a:xfrm>
+                    <a:prstGeom prst="rect">
+                      <a:avLst/>
+                    </a:prstGeom>
+                  </pic:spPr>
+                </pic:pic>
+              </a:graphicData>
+            </a:graphic>
+          </wp:inline>
+        </w:drawing>
+      </w:r>
+    </w:p>
+    <w:p>
+      <w:pPr>
+        <w:rPr>
+          <w:sz w:val="28"/>
+          <w:szCs w:val="28"/>
+        </w:rPr>
+      </w:pPr>
+      <w:r>
+        <w:rPr>
+          <w:noProof/>
+        </w:rPr>
+        <w:drawing>
+          <wp:inline distT="0" distB="0" distL="0" distR="0" wp14:anchorId="478DF8B7" wp14:editId="59FB3CE4">
+            <wp:extent cx="2564892" cy="1007049"/>
+            <wp:effectExtent l="0" t="0" r="6985" b="3175"/>
+            <wp:docPr id="36253941" name="Picture 1"/>
+            <wp:cNvGraphicFramePr>
+              <a:graphicFrameLocks xmlns:a="http://schemas.openxmlformats.org/drawingml/2006/main" noChangeAspect="1"/>
+            </wp:cNvGraphicFramePr>
+            <a:graphic xmlns:a="http://schemas.openxmlformats.org/drawingml/2006/main">
+              <a:graphicData uri="http://schemas.openxmlformats.org/drawingml/2006/picture">
+                <pic:pic xmlns:pic="http://schemas.openxmlformats.org/drawingml/2006/picture">
+                  <pic:nvPicPr>
+                    <pic:cNvPr id="36253941" name=""/>
+                    <pic:cNvPicPr/>
+                  </pic:nvPicPr>
+                  <pic:blipFill>
+                    <a:blip r:embed="rId13"/>
+                    <a:stretch>
+                      <a:fillRect/>
+                    </a:stretch>
+                  </pic:blipFill>
+                  <pic:spPr>
+                    <a:xfrm>
+                      <a:off x="0" y="0"/>
+                      <a:ext cx="2579290" cy="1012702"/>
+                    </a:xfrm>
+                    <a:prstGeom prst="rect">
+                      <a:avLst/>
+                    </a:prstGeom>
+                  </pic:spPr>
+                </pic:pic>
+              </a:graphicData>
+            </a:graphic>
+          </wp:inline>
+        </w:drawing>
+      </w:r>
+      <w:r>
+        <w:rPr>
+          <w:noProof/>
+        </w:rPr>
+        <w:drawing>
+          <wp:inline distT="0" distB="0" distL="0" distR="0" wp14:anchorId="3743B29D" wp14:editId="5ADB542D">
+            <wp:extent cx="3567279" cy="3643884"/>
+            <wp:effectExtent l="0" t="0" r="0" b="0"/>
+            <wp:docPr id="819201872" name="Picture 1"/>
+            <wp:cNvGraphicFramePr>
+              <a:graphicFrameLocks xmlns:a="http://schemas.openxmlformats.org/drawingml/2006/main" noChangeAspect="1"/>
+            </wp:cNvGraphicFramePr>
+            <a:graphic xmlns:a="http://schemas.openxmlformats.org/drawingml/2006/main">
+              <a:graphicData uri="http://schemas.openxmlformats.org/drawingml/2006/picture">
+                <pic:pic xmlns:pic="http://schemas.openxmlformats.org/drawingml/2006/picture">
+                  <pic:nvPicPr>
+                    <pic:cNvPr id="819201872" name=""/>
+                    <pic:cNvPicPr/>
+                  </pic:nvPicPr>
+                  <pic:blipFill>
+                    <a:blip r:embed="rId14"/>
+                    <a:stretch>
+                      <a:fillRect/>
+                    </a:stretch>
+                  </pic:blipFill>
+                  <pic:spPr>
+                    <a:xfrm>
+                      <a:off x="0" y="0"/>
+                      <a:ext cx="3569369" cy="3646019"/>
+                    </a:xfrm>
+                    <a:prstGeom prst="rect">
+                      <a:avLst/>
+                    </a:prstGeom>
+                  </pic:spPr>
+                </pic:pic>
+              </a:graphicData>
+            </a:graphic>
+          </wp:inline>
+        </w:drawing>
+      </w:r>
+    </w:p>
+    <w:p>
+      <w:pPr>
+        <w:rPr>
+          <w:sz w:val="28"/>
+          <w:szCs w:val="28"/>
+        </w:rPr>
+      </w:pPr>
+      <w:r>
+        <w:rPr>
+          <w:noProof/>
+        </w:rPr>
+        <w:drawing>
+          <wp:inline distT="0" distB="0" distL="0" distR="0" wp14:anchorId="72F61F36" wp14:editId="009BC28A">
+            <wp:extent cx="3881784" cy="1129284"/>
+            <wp:effectExtent l="0" t="0" r="4445" b="0"/>
+            <wp:docPr id="784746519" name="Picture 1"/>
+            <wp:cNvGraphicFramePr>
+              <a:graphicFrameLocks xmlns:a="http://schemas.openxmlformats.org/drawingml/2006/main" noChangeAspect="1"/>
+            </wp:cNvGraphicFramePr>
+            <a:graphic xmlns:a="http://schemas.openxmlformats.org/drawingml/2006/main">
+              <a:graphicData uri="http://schemas.openxmlformats.org/drawingml/2006/picture">
+                <pic:pic xmlns:pic="http://schemas.openxmlformats.org/drawingml/2006/picture">
+                  <pic:nvPicPr>
+                    <pic:cNvPr id="784746519" name=""/>
+                    <pic:cNvPicPr/>
+                  </pic:nvPicPr>
+                  <pic:blipFill>
+                    <a:blip r:embed="rId15"/>
+                    <a:stretch>
+                      <a:fillRect/>
+                    </a:stretch>
+                  </pic:blipFill>
+                  <pic:spPr>
+                    <a:xfrm>
+                      <a:off x="0" y="0"/>
+                      <a:ext cx="3889382" cy="1131494"/>
+                    </a:xfrm>
+                    <a:prstGeom prst="rect">
+                      <a:avLst/>
+                    </a:prstGeom>
+                  </pic:spPr>
+                </pic:pic>
+              </a:graphicData>
+            </a:graphic>
+          </wp:inline>
+        </w:drawing>
+      </w:r>
+    </w:p>
+    <w:p>
+      <w:pPr>
+        <w:rPr>
+          <w:sz w:val="28"/>
+          <w:szCs w:val="28"/>
+        </w:rPr>
+      </w:pPr>
+      <w:r>
+        <w:rPr>
+          <w:noProof/>
+        </w:rPr>
+        <w:lastRenderedPageBreak/>
+        <w:drawing>
+          <wp:inline distT="0" distB="0" distL="0" distR="0" wp14:anchorId="34D0E65B" wp14:editId="5A80D334">
+            <wp:extent cx="3867912" cy="2769937"/>
+            <wp:effectExtent l="0" t="0" r="0" b="0"/>
+            <wp:docPr id="119073757" name="Picture 1"/>
+            <wp:cNvGraphicFramePr>
+              <a:graphicFrameLocks xmlns:a="http://schemas.openxmlformats.org/drawingml/2006/main" noChangeAspect="1"/>
+            </wp:cNvGraphicFramePr>
+            <a:graphic xmlns:a="http://schemas.openxmlformats.org/drawingml/2006/main">
+              <a:graphicData uri="http://schemas.openxmlformats.org/drawingml/2006/picture">
+                <pic:pic xmlns:pic="http://schemas.openxmlformats.org/drawingml/2006/picture">
+                  <pic:nvPicPr>
+                    <pic:cNvPr id="119073757" name=""/>
+                    <pic:cNvPicPr/>
+                  </pic:nvPicPr>
+                  <pic:blipFill>
+                    <a:blip r:embed="rId16"/>
+                    <a:stretch>
+                      <a:fillRect/>
+                    </a:stretch>
+                  </pic:blipFill>
+                  <pic:spPr>
+                    <a:xfrm>
+                      <a:off x="0" y="0"/>
+                      <a:ext cx="3869691" cy="2771211"/>
+                    </a:xfrm>
+                    <a:prstGeom prst="rect">
+                      <a:avLst/>
+                    </a:prstGeom>
+                  </pic:spPr>
+                </pic:pic>
+              </a:graphicData>
+            </a:graphic>
+          </wp:inline>
+        </w:drawing>
+      </w:r>
+    </w:p>
+    <w:p>
+      <w:pPr>
+        <w:rPr>
+          <w:sz w:val="28"/>
+          <w:szCs w:val="28"/>
+        </w:rPr>
+      </w:pPr>
+      <w:r>
+        <w:rPr>
+          <w:noProof/>
+          <w:sz w:val="28"/>
+          <w:szCs w:val="28"/>
+        </w:rPr>
+        <w:drawing>
+          <wp:inline distT="0" distB="0" distL="0" distR="0" wp14:anchorId="6EFD9990" wp14:editId="4A20E487">
+            <wp:extent cx="2546604" cy="1616114"/>
+            <wp:effectExtent l="0" t="0" r="6350" b="3175"/>
+            <wp:docPr id="1758174055" name="Picture 1"/>
+            <wp:cNvGraphicFramePr>
+              <a:graphicFrameLocks xmlns:a="http://schemas.openxmlformats.org/drawingml/2006/main" noChangeAspect="1"/>
+            </wp:cNvGraphicFramePr>
+            <a:graphic xmlns:a="http://schemas.openxmlformats.org/drawingml/2006/main">
+              <a:graphicData uri="http://schemas.openxmlformats.org/drawingml/2006/picture">
+                <pic:pic xmlns:pic="http://schemas.openxmlformats.org/drawingml/2006/picture">
+                  <pic:nvPicPr>
+                    <pic:cNvPr id="1758174055" name=""/>
+                    <pic:cNvPicPr/>
+                  </pic:nvPicPr>
+                  <pic:blipFill>
+                    <a:blip r:embed="rId17"/>
+                    <a:stretch>
+                      <a:fillRect/>
+                    </a:stretch>
+                  </pic:blipFill>
+                  <pic:spPr>
+                    <a:xfrm>
+                      <a:off x="0" y="0"/>
+                      <a:ext cx="2549132" cy="1617718"/>
+                    </a:xfrm>
+                    <a:prstGeom prst="rect">
+                      <a:avLst/>
+                    </a:prstGeom>
+                  </pic:spPr>
+                </pic:pic>
+              </a:graphicData>
+            </a:graphic>
+          </wp:inline>
+        </w:drawing>
+      </w:r>
+      <w:r>
+        <w:rPr>
+          <w:noProof/>
+          <w:sz w:val="28"/>
+          <w:szCs w:val="28"/>
+        </w:rPr>
+        <w:drawing>
+          <wp:inline distT="0" distB="0" distL="0" distR="0" wp14:anchorId="23DD7220" wp14:editId="420DEBCC">
+            <wp:extent cx="2743950" cy="1719072"/>
+            <wp:effectExtent l="0" t="0" r="0" b="0"/>
+            <wp:docPr id="835861173" name="Picture 1"/>
+            <wp:cNvGraphicFramePr>
+              <a:graphicFrameLocks xmlns:a="http://schemas.openxmlformats.org/drawingml/2006/main" noChangeAspect="1"/>
+            </wp:cNvGraphicFramePr>
+            <a:graphic xmlns:a="http://schemas.openxmlformats.org/drawingml/2006/main">
+              <a:graphicData uri="http://schemas.openxmlformats.org/drawingml/2006/picture">
+                <pic:pic xmlns:pic="http://schemas.openxmlformats.org/drawingml/2006/picture">
+                  <pic:nvPicPr>
+                    <pic:cNvPr id="835861173" name=""/>
+                    <pic:cNvPicPr/>
+                  </pic:nvPicPr>
+                  <pic:blipFill>
+                    <a:blip r:embed="rId18"/>
+                    <a:stretch>
+                      <a:fillRect/>
+                    </a:stretch>
+                  </pic:blipFill>
+                  <pic:spPr>
+                    <a:xfrm>
+                      <a:off x="0" y="0"/>
+                      <a:ext cx="2752050" cy="1724146"/>
+                    </a:xfrm>
+                    <a:prstGeom prst="rect">
+                      <a:avLst/>
+                    </a:prstGeom>
+                  </pic:spPr>
+                </pic:pic>
+              </a:graphicData>
+            </a:graphic>
+          </wp:inline>
+        </w:drawing>
+      </w:r>
+    </w:p>
+    <w:p>
+      <w:pPr>
+        <w:rPr>
+          <w:sz w:val="28"/>
+          <w:szCs w:val="28"/>
+        </w:rPr>
+      </w:pPr>
+      <w:r>
+        <w:rPr>
           <w:sz w:val="28"/>
           <w:szCs w:val="28"/>
         </w:rPr>
@@ -255,7 +853,7 @@
                     <pic:cNvPicPr/>
                   </pic:nvPicPr>
                   <pic:blipFill>
-                    <a:blip r:embed="rId6"/>
+                    <a:blip r:embed="rId19"/>
                     <a:stretch>
                       <a:fillRect/>
                     </a:stretch>
@@ -333,7 +931,7 @@
                     <pic:cNvPicPr/>
                   </pic:nvPicPr>
                   <pic:blipFill>
-                    <a:blip r:embed="rId7"/>
+                    <a:blip r:embed="rId20"/>
                     <a:stretch>
                       <a:fillRect/>
                     </a:stretch>
@@ -373,7 +971,7 @@
                     <pic:cNvPicPr/>
                   </pic:nvPicPr>
                   <pic:blipFill>
-                    <a:blip r:embed="rId8"/>
+                    <a:blip r:embed="rId21"/>
                     <a:stretch>
                       <a:fillRect/>
                     </a:stretch>
@@ -456,6 +1054,7 @@
         <w:rPr>
           <w:noProof/>
         </w:rPr>
+        <w:lastRenderedPageBreak/>
         <w:drawing>
           <wp:inline distT="0" distB="0" distL="0" distR="0" wp14:anchorId="571E5E8A" wp14:editId="103D7A48">
             <wp:extent cx="3570732" cy="1519555"/>
@@ -472,7 +1071,7 @@
                     <pic:cNvPicPr/>
                   </pic:nvPicPr>
                   <pic:blipFill>
-                    <a:blip r:embed="rId9"/>
+                    <a:blip r:embed="rId22"/>
                     <a:stretch>
                       <a:fillRect/>
                     </a:stretch>
@@ -534,7 +1133,6 @@
           <w:sz w:val="28"/>
           <w:szCs w:val="28"/>
         </w:rPr>
-        <w:lastRenderedPageBreak/>
         <w:t>4. n_tnm_stage</w:t>
       </w:r>
       <w:r>
@@ -572,7 +1170,7 @@
                     <pic:cNvPicPr/>
                   </pic:nvPicPr>
                   <pic:blipFill>
-                    <a:blip r:embed="rId10"/>
+                    <a:blip r:embed="rId23"/>
                     <a:stretch>
                       <a:fillRect/>
                     </a:stretch>
@@ -620,7 +1218,7 @@
                     <pic:cNvPicPr/>
                   </pic:nvPicPr>
                   <pic:blipFill>
-                    <a:blip r:embed="rId11"/>
+                    <a:blip r:embed="rId24"/>
                     <a:stretch>
                       <a:fillRect/>
                     </a:stretch>
@@ -669,7 +1267,7 @@
                     <pic:cNvPicPr/>
                   </pic:nvPicPr>
                   <pic:blipFill>
-                    <a:blip r:embed="rId12"/>
+                    <a:blip r:embed="rId25"/>
                     <a:stretch>
                       <a:fillRect/>
                     </a:stretch>
@@ -717,7 +1315,7 @@
                     <pic:cNvPicPr/>
                   </pic:nvPicPr>
                   <pic:blipFill>
-                    <a:blip r:embed="rId13"/>
+                    <a:blip r:embed="rId26"/>
                     <a:stretch>
                       <a:fillRect/>
                     </a:stretch>
@@ -781,7 +1379,7 @@
                     <pic:cNvPicPr/>
                   </pic:nvPicPr>
                   <pic:blipFill>
-                    <a:blip r:embed="rId14"/>
+                    <a:blip r:embed="rId27"/>
                     <a:stretch>
                       <a:fillRect/>
                     </a:stretch>
@@ -829,7 +1427,7 @@
                     <pic:cNvPicPr/>
                   </pic:nvPicPr>
                   <pic:blipFill>
-                    <a:blip r:embed="rId15"/>
+                    <a:blip r:embed="rId28"/>
                     <a:stretch>
                       <a:fillRect/>
                     </a:stretch>
@@ -907,7 +1505,7 @@
                     <pic:cNvPicPr/>
                   </pic:nvPicPr>
                   <pic:blipFill>
-                    <a:blip r:embed="rId16"/>
+                    <a:blip r:embed="rId29"/>
                     <a:stretch>
                       <a:fillRect/>
                     </a:stretch>
@@ -947,7 +1545,7 @@
                     <pic:cNvPicPr/>
                   </pic:nvPicPr>
                   <pic:blipFill>
-                    <a:blip r:embed="rId17"/>
+                    <a:blip r:embed="rId30"/>
                     <a:stretch>
                       <a:fillRect/>
                     </a:stretch>
@@ -1061,7 +1659,7 @@
                     <pic:cNvPicPr/>
                   </pic:nvPicPr>
                   <pic:blipFill>
-                    <a:blip r:embed="rId18"/>
+                    <a:blip r:embed="rId31"/>
                     <a:stretch>
                       <a:fillRect/>
                     </a:stretch>
@@ -1101,7 +1699,7 @@
                     <pic:cNvPicPr/>
                   </pic:nvPicPr>
                   <pic:blipFill>
-                    <a:blip r:embed="rId19"/>
+                    <a:blip r:embed="rId32"/>
                     <a:stretch>
                       <a:fillRect/>
                     </a:stretch>
@@ -1216,7 +1814,7 @@
                     <pic:cNvPicPr/>
                   </pic:nvPicPr>
                   <pic:blipFill>
-                    <a:blip r:embed="rId20"/>
+                    <a:blip r:embed="rId33"/>
                     <a:stretch>
                       <a:fillRect/>
                     </a:stretch>
@@ -1286,7 +1884,7 @@
                     <pic:cNvPicPr/>
                   </pic:nvPicPr>
                   <pic:blipFill>
-                    <a:blip r:embed="rId21"/>
+                    <a:blip r:embed="rId34"/>
                     <a:stretch>
                       <a:fillRect/>
                     </a:stretch>
@@ -1349,7 +1947,7 @@
                     <pic:cNvPicPr/>
                   </pic:nvPicPr>
                   <pic:blipFill>
-                    <a:blip r:embed="rId22"/>
+                    <a:blip r:embed="rId35"/>
                     <a:stretch>
                       <a:fillRect/>
                     </a:stretch>
@@ -1383,6 +1981,323 @@
           <w:szCs w:val="28"/>
         </w:rPr>
         <w:t>After</w:t>
+      </w:r>
+    </w:p>
+    <w:p>
+      <w:pPr>
+        <w:rPr>
+          <w:sz w:val="28"/>
+          <w:szCs w:val="28"/>
+        </w:rPr>
+      </w:pPr>
+      <w:r>
+        <w:rPr>
+          <w:sz w:val="28"/>
+          <w:szCs w:val="28"/>
+        </w:rPr>
+        <w:lastRenderedPageBreak/>
+        <w:t>10. User manual upgraded.</w:t>
+      </w:r>
+    </w:p>
+    <w:p>
+      <w:pPr>
+        <w:rPr>
+          <w:sz w:val="28"/>
+          <w:szCs w:val="28"/>
+        </w:rPr>
+      </w:pPr>
+      <w:r>
+        <w:rPr>
+          <w:sz w:val="28"/>
+          <w:szCs w:val="28"/>
+        </w:rPr>
+        <w:t>Please see user manual.</w:t>
+      </w:r>
+    </w:p>
+    <w:p>
+      <w:pPr>
+        <w:rPr>
+          <w:sz w:val="28"/>
+          <w:szCs w:val="28"/>
+        </w:rPr>
+      </w:pPr>
+    </w:p>
+    <w:p>
+      <w:pPr>
+        <w:rPr>
+          <w:sz w:val="28"/>
+          <w:szCs w:val="28"/>
+        </w:rPr>
+      </w:pPr>
+      <w:r>
+        <w:rPr>
+          <w:sz w:val="28"/>
+          <w:szCs w:val="28"/>
+        </w:rPr>
+        <w:t>11. Cannot open file bug</w:t>
+      </w:r>
+    </w:p>
+    <w:p>
+      <w:pPr>
+        <w:rPr>
+          <w:sz w:val="28"/>
+          <w:szCs w:val="28"/>
+        </w:rPr>
+      </w:pPr>
+      <w:r>
+        <w:rPr>
+          <w:sz w:val="28"/>
+          <w:szCs w:val="28"/>
+        </w:rPr>
+        <w:t>Fixed, the redirecting function is re-</w:t>
+      </w:r>
+      <w:r>
+        <w:rPr>
+          <w:sz w:val="28"/>
+          <w:szCs w:val="28"/>
+        </w:rPr>
+        <w:t>written</w:t>
+      </w:r>
+      <w:r>
+        <w:rPr>
+          <w:sz w:val="28"/>
+          <w:szCs w:val="28"/>
+        </w:rPr>
+        <w:t>.</w:t>
+      </w:r>
+      <w:r>
+        <w:rPr>
+          <w:sz w:val="28"/>
+          <w:szCs w:val="28"/>
+        </w:rPr>
+        <w:t xml:space="preserve"> For now, it works perfectly fine, even with Airplay </w:t>
+      </w:r>
+      <w:r>
+        <w:rPr>
+          <w:sz w:val="28"/>
+          <w:szCs w:val="28"/>
+        </w:rPr>
+        <w:t>open</w:t>
+      </w:r>
+      <w:r>
+        <w:rPr>
+          <w:sz w:val="28"/>
+          <w:szCs w:val="28"/>
+        </w:rPr>
+        <w:t>.</w:t>
+      </w:r>
+    </w:p>
+    <w:p>
+      <w:pPr>
+        <w:rPr>
+          <w:sz w:val="28"/>
+          <w:szCs w:val="28"/>
+        </w:rPr>
+      </w:pPr>
+    </w:p>
+    <w:p>
+      <w:pPr>
+        <w:rPr>
+          <w:sz w:val="28"/>
+          <w:szCs w:val="28"/>
+        </w:rPr>
+      </w:pPr>
+      <w:r>
+        <w:rPr>
+          <w:sz w:val="28"/>
+          <w:szCs w:val="28"/>
+        </w:rPr>
+        <w:t>12. Error report upgraded.</w:t>
+      </w:r>
+    </w:p>
+    <w:p>
+      <w:pPr>
+        <w:rPr>
+          <w:sz w:val="28"/>
+          <w:szCs w:val="28"/>
+        </w:rPr>
+      </w:pPr>
+      <w:r>
+        <w:rPr>
+          <w:noProof/>
+        </w:rPr>
+        <w:drawing>
+          <wp:inline distT="0" distB="0" distL="0" distR="0" wp14:anchorId="6CE9F24A" wp14:editId="5B97C942">
+            <wp:extent cx="4169664" cy="4063640"/>
+            <wp:effectExtent l="0" t="0" r="2540" b="0"/>
+            <wp:docPr id="1044449553" name="Picture 1"/>
+            <wp:cNvGraphicFramePr>
+              <a:graphicFrameLocks xmlns:a="http://schemas.openxmlformats.org/drawingml/2006/main" noChangeAspect="1"/>
+            </wp:cNvGraphicFramePr>
+            <a:graphic xmlns:a="http://schemas.openxmlformats.org/drawingml/2006/main">
+              <a:graphicData uri="http://schemas.openxmlformats.org/drawingml/2006/picture">
+                <pic:pic xmlns:pic="http://schemas.openxmlformats.org/drawingml/2006/picture">
+                  <pic:nvPicPr>
+                    <pic:cNvPr id="1044449553" name=""/>
+                    <pic:cNvPicPr/>
+                  </pic:nvPicPr>
+                  <pic:blipFill>
+                    <a:blip r:embed="rId36"/>
+                    <a:stretch>
+                      <a:fillRect/>
+                    </a:stretch>
+                  </pic:blipFill>
+                  <pic:spPr>
+                    <a:xfrm>
+                      <a:off x="0" y="0"/>
+                      <a:ext cx="4172517" cy="4066420"/>
+                    </a:xfrm>
+                    <a:prstGeom prst="rect">
+                      <a:avLst/>
+                    </a:prstGeom>
+                  </pic:spPr>
+                </pic:pic>
+              </a:graphicData>
+            </a:graphic>
+          </wp:inline>
+        </w:drawing>
+      </w:r>
+    </w:p>
+    <w:p>
+      <w:pPr>
+        <w:rPr>
+          <w:sz w:val="28"/>
+          <w:szCs w:val="28"/>
+        </w:rPr>
+      </w:pPr>
+      <w:r>
+        <w:rPr>
+          <w:sz w:val="28"/>
+          <w:szCs w:val="28"/>
+        </w:rPr>
+        <w:t>Questions:</w:t>
+      </w:r>
+    </w:p>
+    <w:p>
+      <w:pPr>
+        <w:rPr>
+          <w:sz w:val="28"/>
+          <w:szCs w:val="28"/>
+        </w:rPr>
+      </w:pPr>
+      <w:r>
+        <w:rPr>
+          <w:noProof/>
+        </w:rPr>
+        <w:lastRenderedPageBreak/>
+        <w:drawing>
+          <wp:inline distT="0" distB="0" distL="0" distR="0" wp14:anchorId="479D1227" wp14:editId="46CC086A">
+            <wp:extent cx="5943600" cy="4439920"/>
+            <wp:effectExtent l="0" t="0" r="0" b="0"/>
+            <wp:docPr id="1616129829" name="Picture 1"/>
+            <wp:cNvGraphicFramePr>
+              <a:graphicFrameLocks xmlns:a="http://schemas.openxmlformats.org/drawingml/2006/main" noChangeAspect="1"/>
+            </wp:cNvGraphicFramePr>
+            <a:graphic xmlns:a="http://schemas.openxmlformats.org/drawingml/2006/main">
+              <a:graphicData uri="http://schemas.openxmlformats.org/drawingml/2006/picture">
+                <pic:pic xmlns:pic="http://schemas.openxmlformats.org/drawingml/2006/picture">
+                  <pic:nvPicPr>
+                    <pic:cNvPr id="1616129829" name=""/>
+                    <pic:cNvPicPr/>
+                  </pic:nvPicPr>
+                  <pic:blipFill>
+                    <a:blip r:embed="rId37"/>
+                    <a:stretch>
+                      <a:fillRect/>
+                    </a:stretch>
+                  </pic:blipFill>
+                  <pic:spPr>
+                    <a:xfrm>
+                      <a:off x="0" y="0"/>
+                      <a:ext cx="5943600" cy="4439920"/>
+                    </a:xfrm>
+                    <a:prstGeom prst="rect">
+                      <a:avLst/>
+                    </a:prstGeom>
+                  </pic:spPr>
+                </pic:pic>
+              </a:graphicData>
+            </a:graphic>
+          </wp:inline>
+        </w:drawing>
+      </w:r>
+    </w:p>
+    <w:p>
+      <w:pPr>
+        <w:rPr>
+          <w:sz w:val="28"/>
+          <w:szCs w:val="28"/>
+        </w:rPr>
+      </w:pPr>
+      <w:r>
+        <w:rPr>
+          <w:sz w:val="28"/>
+          <w:szCs w:val="28"/>
+        </w:rPr>
+        <w:t>New feature:</w:t>
+      </w:r>
+    </w:p>
+    <w:p>
+      <w:pPr>
+        <w:rPr>
+          <w:sz w:val="28"/>
+          <w:szCs w:val="28"/>
+        </w:rPr>
+      </w:pPr>
+      <w:r>
+        <w:rPr>
+          <w:noProof/>
+        </w:rPr>
+        <w:drawing>
+          <wp:inline distT="0" distB="0" distL="0" distR="0" wp14:anchorId="2E975DD4" wp14:editId="4771158B">
+            <wp:extent cx="2580968" cy="2799358"/>
+            <wp:effectExtent l="0" t="0" r="0" b="1270"/>
+            <wp:docPr id="1116995783" name="Picture 1"/>
+            <wp:cNvGraphicFramePr>
+              <a:graphicFrameLocks xmlns:a="http://schemas.openxmlformats.org/drawingml/2006/main" noChangeAspect="1"/>
+            </wp:cNvGraphicFramePr>
+            <a:graphic xmlns:a="http://schemas.openxmlformats.org/drawingml/2006/main">
+              <a:graphicData uri="http://schemas.openxmlformats.org/drawingml/2006/picture">
+                <pic:pic xmlns:pic="http://schemas.openxmlformats.org/drawingml/2006/picture">
+                  <pic:nvPicPr>
+                    <pic:cNvPr id="1116995783" name=""/>
+                    <pic:cNvPicPr/>
+                  </pic:nvPicPr>
+                  <pic:blipFill>
+                    <a:blip r:embed="rId38"/>
+                    <a:stretch>
+                      <a:fillRect/>
+                    </a:stretch>
+                  </pic:blipFill>
+                  <pic:spPr>
+                    <a:xfrm>
+                      <a:off x="0" y="0"/>
+                      <a:ext cx="2582341" cy="2800847"/>
+                    </a:xfrm>
+                    <a:prstGeom prst="rect">
+                      <a:avLst/>
+                    </a:prstGeom>
+                  </pic:spPr>
+                </pic:pic>
+              </a:graphicData>
+            </a:graphic>
+          </wp:inline>
+        </w:drawing>
+      </w:r>
+    </w:p>
+    <w:p>
+      <w:pPr>
+        <w:rPr>
+          <w:sz w:val="28"/>
+          <w:szCs w:val="28"/>
+        </w:rPr>
+      </w:pPr>
+      <w:r>
+        <w:rPr>
+          <w:sz w:val="28"/>
+          <w:szCs w:val="28"/>
+        </w:rPr>
+        <w:t>Slide show background</w:t>
       </w:r>
     </w:p>
     <w:sectPr>

</xml_diff>